<commit_message>
Second iteration commit before submit
</commit_message>
<xml_diff>
--- a/SimpliLear_HarshDedhia.docx
+++ b/SimpliLear_HarshDedhia.docx
@@ -238,6 +238,18 @@
           <w:lang w:val="en-US"/>
         </w:rPr>
       </w:pPr>
+      <w:hyperlink r:id="rId8" w:history="1">
+        <w:r>
+          <w:rPr>
+            <w:rStyle w:val="Hyperlink"/>
+            <w:rFonts w:ascii="Times New Roman" w:hAnsi="Times New Roman" w:cs="Times New Roman"/>
+            <w:sz w:val="32"/>
+            <w:szCs w:val="32"/>
+            <w:lang w:val="en-US"/>
+          </w:rPr>
+          <w:t>https://github.com/dedhiah10/LockedMe.com/tree/master</w:t>
+        </w:r>
+      </w:hyperlink>
     </w:p>
     <w:p>
       <w:pPr>
@@ -386,6 +398,8 @@
       <w:pPr>
         <w:tabs>
           <w:tab w:val="left" w:pos="1575"/>
+          <w:tab w:val="left" w:pos="4320"/>
+          <w:tab w:val="left" w:pos="6600"/>
         </w:tabs>
         <w:rPr>
           <w:rFonts w:ascii="Times New Roman" w:hAnsi="Times New Roman" w:cs="Times New Roman"/>
@@ -394,6 +408,33 @@
           <w:lang w:val="en-US"/>
         </w:rPr>
       </w:pPr>
+      <w:r>
+        <w:rPr>
+          <w:rFonts w:ascii="Times New Roman" w:hAnsi="Times New Roman" w:cs="Times New Roman"/>
+          <w:sz w:val="32"/>
+          <w:szCs w:val="32"/>
+          <w:lang w:val="en-US"/>
+        </w:rPr>
+        <w:tab/>
+      </w:r>
+      <w:r>
+        <w:rPr>
+          <w:rFonts w:ascii="Times New Roman" w:hAnsi="Times New Roman" w:cs="Times New Roman"/>
+          <w:sz w:val="32"/>
+          <w:szCs w:val="32"/>
+          <w:lang w:val="en-US"/>
+        </w:rPr>
+        <w:tab/>
+      </w:r>
+      <w:r>
+        <w:rPr>
+          <w:rFonts w:ascii="Times New Roman" w:hAnsi="Times New Roman" w:cs="Times New Roman"/>
+          <w:sz w:val="32"/>
+          <w:szCs w:val="32"/>
+          <w:lang w:val="en-US"/>
+        </w:rPr>
+        <w:tab/>
+      </w:r>
     </w:p>
     <w:p>
       <w:pPr>
@@ -423,7 +464,6 @@
           <w:u w:val="single"/>
           <w:lang w:val="en-US"/>
         </w:rPr>
-        <w:lastRenderedPageBreak/>
         <w:t>Pro</w:t>
       </w:r>
       <w:r>
@@ -496,6 +536,7 @@
           <w:szCs w:val="26"/>
           <w:lang w:val="en-US"/>
         </w:rPr>
+        <w:lastRenderedPageBreak/>
         <w:t xml:space="preserve">Create an application which </w:t>
       </w:r>
       <w:r>
@@ -2417,7 +2458,6 @@
           <w:u w:val="single"/>
           <w:lang w:val="en-US"/>
         </w:rPr>
-        <w:lastRenderedPageBreak/>
         <w:t>Sprint</w:t>
       </w:r>
       <w:r>
@@ -2492,6 +2532,7 @@
           <w:u w:val="single"/>
           <w:lang w:val="en-US"/>
         </w:rPr>
+        <w:lastRenderedPageBreak/>
         <w:t>Algorithm for User Interface</w:t>
       </w:r>
       <w:r>
@@ -2535,7 +2576,7 @@
         </w:rPr>
         <w:drawing>
           <wp:inline distT="0" distB="0" distL="0" distR="0" wp14:anchorId="6E1720E8" wp14:editId="08565786">
-            <wp:extent cx="6981825" cy="8458200"/>
+            <wp:extent cx="6981825" cy="9020175"/>
             <wp:effectExtent l="0" t="0" r="9525" b="0"/>
             <wp:docPr id="2" name="Picture 2"/>
             <wp:cNvGraphicFramePr>
@@ -2549,7 +2590,7 @@
                     <pic:cNvPicPr/>
                   </pic:nvPicPr>
                   <pic:blipFill>
-                    <a:blip r:embed="rId8">
+                    <a:blip r:embed="rId9">
                       <a:extLst>
                         <a:ext uri="{28A0092B-C50C-407E-A947-70E740481C1C}">
                           <a14:useLocalDpi xmlns:a14="http://schemas.microsoft.com/office/drawing/2010/main" val="0"/>
@@ -2563,7 +2604,7 @@
                   <pic:spPr>
                     <a:xfrm>
                       <a:off x="0" y="0"/>
-                      <a:ext cx="6981825" cy="8458200"/>
+                      <a:ext cx="6981825" cy="9020175"/>
                     </a:xfrm>
                     <a:prstGeom prst="rect">
                       <a:avLst/>
@@ -2612,6 +2653,17 @@
     <w:p>
       <w:pPr>
         <w:spacing w:after="0"/>
+        <w:rPr>
+          <w:rFonts w:ascii="Times New Roman" w:hAnsi="Times New Roman" w:cs="Times New Roman"/>
+          <w:sz w:val="26"/>
+          <w:szCs w:val="26"/>
+          <w:lang w:val="en-US"/>
+        </w:rPr>
+      </w:pPr>
+    </w:p>
+    <w:p>
+      <w:pPr>
+        <w:spacing w:after="0"/>
         <w:ind w:firstLine="720"/>
         <w:rPr>
           <w:rFonts w:ascii="Times New Roman" w:hAnsi="Times New Roman" w:cs="Times New Roman"/>
@@ -3744,6 +3796,30 @@
     </w:p>
     <w:p>
       <w:pPr>
+        <w:spacing w:after="0"/>
+        <w:ind w:firstLine="720"/>
+        <w:rPr>
+          <w:rFonts w:ascii="Times New Roman" w:hAnsi="Times New Roman" w:cs="Times New Roman"/>
+          <w:sz w:val="26"/>
+          <w:szCs w:val="26"/>
+          <w:lang w:val="en-US"/>
+        </w:rPr>
+      </w:pPr>
+    </w:p>
+    <w:p>
+      <w:pPr>
+        <w:spacing w:after="0"/>
+        <w:ind w:firstLine="720"/>
+        <w:rPr>
+          <w:rFonts w:ascii="Times New Roman" w:hAnsi="Times New Roman" w:cs="Times New Roman"/>
+          <w:sz w:val="26"/>
+          <w:szCs w:val="26"/>
+          <w:lang w:val="en-US"/>
+        </w:rPr>
+      </w:pPr>
+    </w:p>
+    <w:p>
+      <w:pPr>
         <w:pStyle w:val="ListParagraph"/>
         <w:numPr>
           <w:ilvl w:val="4"/>
@@ -4075,16 +4151,7 @@
           <w:szCs w:val="26"/>
           <w:lang w:val="en-US"/>
         </w:rPr>
-        <w:t xml:space="preserve"> method and returns all the search results.</w:t>
-      </w:r>
-      <w:r>
-        <w:rPr>
-          <w:rFonts w:ascii="Times New Roman" w:hAnsi="Times New Roman" w:cs="Times New Roman"/>
-          <w:sz w:val="26"/>
-          <w:szCs w:val="26"/>
-          <w:lang w:val="en-US"/>
-        </w:rPr>
-        <w:t xml:space="preserve"> </w:t>
+        <w:t xml:space="preserve"> method and returns all the search results. </w:t>
       </w:r>
       <w:proofErr w:type="spellStart"/>
       <w:r>
@@ -5193,6 +5260,17 @@
     </w:p>
     <w:p>
       <w:pPr>
+        <w:ind w:left="360"/>
+        <w:rPr>
+          <w:rFonts w:ascii="Times New Roman" w:hAnsi="Times New Roman" w:cs="Times New Roman"/>
+          <w:sz w:val="26"/>
+          <w:szCs w:val="26"/>
+          <w:lang w:val="en-US"/>
+        </w:rPr>
+      </w:pPr>
+    </w:p>
+    <w:p>
+      <w:pPr>
         <w:pStyle w:val="ListParagraph"/>
         <w:numPr>
           <w:ilvl w:val="0"/>
@@ -7755,10 +7833,10 @@
           <w:lang w:val="en-US"/>
         </w:rPr>
         <w:sectPr>
-          <w:headerReference w:type="default" r:id="rId9"/>
-          <w:footerReference w:type="default" r:id="rId10"/>
+          <w:headerReference w:type="default" r:id="rId10"/>
+          <w:footerReference w:type="default" r:id="rId11"/>
           <w:pgSz w:w="11906" w:h="16838"/>
-          <w:pgMar w:top="720" w:right="720" w:bottom="720" w:left="720" w:header="708" w:footer="708" w:gutter="0"/>
+          <w:pgMar w:top="720" w:right="720" w:bottom="720" w:left="720" w:header="454" w:footer="397" w:gutter="0"/>
           <w:cols w:space="708"/>
           <w:docGrid w:linePitch="360"/>
         </w:sectPr>
@@ -7960,7 +8038,7 @@
                     </pic:cNvPicPr>
                   </pic:nvPicPr>
                   <pic:blipFill rotWithShape="1">
-                    <a:blip r:embed="rId11">
+                    <a:blip r:embed="rId12">
                       <a:extLst>
                         <a:ext uri="{28A0092B-C50C-407E-A947-70E740481C1C}">
                           <a14:useLocalDpi xmlns:a14="http://schemas.microsoft.com/office/drawing/2010/main" val="0"/>
@@ -8169,7 +8247,7 @@
                     </pic:cNvPicPr>
                   </pic:nvPicPr>
                   <pic:blipFill rotWithShape="1">
-                    <a:blip r:embed="rId12">
+                    <a:blip r:embed="rId13">
                       <a:extLst>
                         <a:ext uri="{28A0092B-C50C-407E-A947-70E740481C1C}">
                           <a14:useLocalDpi xmlns:a14="http://schemas.microsoft.com/office/drawing/2010/main" val="0"/>
@@ -8507,7 +8585,7 @@
                     </pic:cNvPicPr>
                   </pic:nvPicPr>
                   <pic:blipFill rotWithShape="1">
-                    <a:blip r:embed="rId13">
+                    <a:blip r:embed="rId14">
                       <a:extLst>
                         <a:ext uri="{28A0092B-C50C-407E-A947-70E740481C1C}">
                           <a14:useLocalDpi xmlns:a14="http://schemas.microsoft.com/office/drawing/2010/main" val="0"/>
@@ -8702,7 +8780,7 @@
                     </pic:cNvPicPr>
                   </pic:nvPicPr>
                   <pic:blipFill rotWithShape="1">
-                    <a:blip r:embed="rId14">
+                    <a:blip r:embed="rId15">
                       <a:extLst>
                         <a:ext uri="{28A0092B-C50C-407E-A947-70E740481C1C}">
                           <a14:useLocalDpi xmlns:a14="http://schemas.microsoft.com/office/drawing/2010/main" val="0"/>
@@ -9097,7 +9175,7 @@
                     </pic:cNvPicPr>
                   </pic:nvPicPr>
                   <pic:blipFill rotWithShape="1">
-                    <a:blip r:embed="rId15">
+                    <a:blip r:embed="rId16">
                       <a:extLst>
                         <a:ext uri="{28A0092B-C50C-407E-A947-70E740481C1C}">
                           <a14:useLocalDpi xmlns:a14="http://schemas.microsoft.com/office/drawing/2010/main" val="0"/>
@@ -9299,7 +9377,7 @@
                     </pic:cNvPicPr>
                   </pic:nvPicPr>
                   <pic:blipFill rotWithShape="1">
-                    <a:blip r:embed="rId16">
+                    <a:blip r:embed="rId17">
                       <a:extLst>
                         <a:ext uri="{28A0092B-C50C-407E-A947-70E740481C1C}">
                           <a14:useLocalDpi xmlns:a14="http://schemas.microsoft.com/office/drawing/2010/main" val="0"/>
@@ -9735,7 +9813,7 @@
                     </pic:cNvPicPr>
                   </pic:nvPicPr>
                   <pic:blipFill rotWithShape="1">
-                    <a:blip r:embed="rId17">
+                    <a:blip r:embed="rId18">
                       <a:extLst>
                         <a:ext uri="{28A0092B-C50C-407E-A947-70E740481C1C}">
                           <a14:useLocalDpi xmlns:a14="http://schemas.microsoft.com/office/drawing/2010/main" val="0"/>
@@ -9939,7 +10017,7 @@
                     </pic:cNvPicPr>
                   </pic:nvPicPr>
                   <pic:blipFill rotWithShape="1">
-                    <a:blip r:embed="rId18">
+                    <a:blip r:embed="rId19">
                       <a:extLst>
                         <a:ext uri="{28A0092B-C50C-407E-A947-70E740481C1C}">
                           <a14:useLocalDpi xmlns:a14="http://schemas.microsoft.com/office/drawing/2010/main" val="0"/>
@@ -10624,7 +10702,7 @@
                     </pic:cNvPicPr>
                   </pic:nvPicPr>
                   <pic:blipFill rotWithShape="1">
-                    <a:blip r:embed="rId19">
+                    <a:blip r:embed="rId20">
                       <a:extLst>
                         <a:ext uri="{28A0092B-C50C-407E-A947-70E740481C1C}">
                           <a14:useLocalDpi xmlns:a14="http://schemas.microsoft.com/office/drawing/2010/main" val="0"/>
@@ -10790,7 +10868,7 @@
                     </pic:cNvPicPr>
                   </pic:nvPicPr>
                   <pic:blipFill rotWithShape="1">
-                    <a:blip r:embed="rId20">
+                    <a:blip r:embed="rId21">
                       <a:extLst>
                         <a:ext uri="{28A0092B-C50C-407E-A947-70E740481C1C}">
                           <a14:useLocalDpi xmlns:a14="http://schemas.microsoft.com/office/drawing/2010/main" val="0"/>
@@ -10850,7 +10928,7 @@
                     </pic:cNvPicPr>
                   </pic:nvPicPr>
                   <pic:blipFill rotWithShape="1">
-                    <a:blip r:embed="rId21">
+                    <a:blip r:embed="rId22">
                       <a:extLst>
                         <a:ext uri="{28A0092B-C50C-407E-A947-70E740481C1C}">
                           <a14:useLocalDpi xmlns:a14="http://schemas.microsoft.com/office/drawing/2010/main" val="0"/>
@@ -10904,7 +10982,25 @@
           <w:lang w:val="en-US"/>
         </w:rPr>
         <w:lastRenderedPageBreak/>
-        <w:t>These screenshots of working are also uploaded.</w:t>
+        <w:t xml:space="preserve">These screenshots of working </w:t>
+      </w:r>
+      <w:r>
+        <w:rPr>
+          <w:rFonts w:ascii="Times New Roman" w:hAnsi="Times New Roman" w:cs="Times New Roman"/>
+          <w:sz w:val="26"/>
+          <w:szCs w:val="26"/>
+          <w:lang w:val="en-US"/>
+        </w:rPr>
+        <w:t xml:space="preserve">application </w:t>
+      </w:r>
+      <w:r>
+        <w:rPr>
+          <w:rFonts w:ascii="Times New Roman" w:hAnsi="Times New Roman" w:cs="Times New Roman"/>
+          <w:sz w:val="26"/>
+          <w:szCs w:val="26"/>
+          <w:lang w:val="en-US"/>
+        </w:rPr>
+        <w:t>are also uploaded.</w:t>
       </w:r>
     </w:p>
     <w:p>
@@ -11066,23 +11162,31 @@
     <w:p>
       <w:pPr>
         <w:spacing w:before="120" w:after="120"/>
-        <w:rPr>
-          <w:rFonts w:ascii="Times New Roman" w:hAnsi="Times New Roman" w:cs="Times New Roman"/>
-          <w:b/>
-          <w:color w:val="ED7D31" w:themeColor="accent2"/>
-          <w:sz w:val="26"/>
-          <w:szCs w:val="26"/>
-          <w:lang w:val="en-US"/>
-        </w:rPr>
-      </w:pPr>
-      <w:r>
-        <w:rPr>
-          <w:rFonts w:ascii="Times New Roman" w:hAnsi="Times New Roman" w:cs="Times New Roman"/>
-          <w:sz w:val="26"/>
-          <w:szCs w:val="26"/>
-          <w:lang w:val="en-US"/>
-        </w:rPr>
-        <w:t xml:space="preserve">After we set up </w:t>
+        <w:ind w:firstLine="360"/>
+        <w:rPr>
+          <w:rFonts w:ascii="Times New Roman" w:hAnsi="Times New Roman" w:cs="Times New Roman"/>
+          <w:sz w:val="26"/>
+          <w:szCs w:val="26"/>
+          <w:lang w:val="en-US"/>
+        </w:rPr>
+      </w:pPr>
+      <w:r>
+        <w:rPr>
+          <w:rFonts w:ascii="Times New Roman" w:hAnsi="Times New Roman" w:cs="Times New Roman"/>
+          <w:sz w:val="26"/>
+          <w:szCs w:val="26"/>
+          <w:lang w:val="en-US"/>
+        </w:rPr>
+        <w:t>W</w:t>
+      </w:r>
+      <w:r>
+        <w:rPr>
+          <w:rFonts w:ascii="Times New Roman" w:hAnsi="Times New Roman" w:cs="Times New Roman"/>
+          <w:sz w:val="26"/>
+          <w:szCs w:val="26"/>
+          <w:lang w:val="en-US"/>
+        </w:rPr>
+        <w:t xml:space="preserve">e set up </w:t>
       </w:r>
       <w:proofErr w:type="spellStart"/>
       <w:r>
@@ -11160,6 +11264,61 @@
         </w:rPr>
         <w:t>ub.</w:t>
       </w:r>
+    </w:p>
+    <w:p>
+      <w:pPr>
+        <w:spacing w:before="120" w:after="120"/>
+        <w:rPr>
+          <w:rFonts w:ascii="Times New Roman" w:hAnsi="Times New Roman" w:cs="Times New Roman"/>
+          <w:sz w:val="26"/>
+          <w:szCs w:val="26"/>
+          <w:lang w:val="en-US"/>
+        </w:rPr>
+      </w:pPr>
+    </w:p>
+    <w:p>
+      <w:pPr>
+        <w:spacing w:before="120" w:after="120"/>
+        <w:rPr>
+          <w:rFonts w:ascii="Times New Roman" w:hAnsi="Times New Roman" w:cs="Times New Roman"/>
+          <w:sz w:val="26"/>
+          <w:szCs w:val="26"/>
+          <w:lang w:val="en-US"/>
+        </w:rPr>
+      </w:pPr>
+    </w:p>
+    <w:p>
+      <w:pPr>
+        <w:spacing w:before="120" w:after="120"/>
+        <w:rPr>
+          <w:rFonts w:ascii="Times New Roman" w:hAnsi="Times New Roman" w:cs="Times New Roman"/>
+          <w:sz w:val="26"/>
+          <w:szCs w:val="26"/>
+          <w:lang w:val="en-US"/>
+        </w:rPr>
+      </w:pPr>
+    </w:p>
+    <w:p>
+      <w:pPr>
+        <w:spacing w:before="120" w:after="120"/>
+        <w:rPr>
+          <w:rFonts w:ascii="Times New Roman" w:hAnsi="Times New Roman" w:cs="Times New Roman"/>
+          <w:sz w:val="26"/>
+          <w:szCs w:val="26"/>
+          <w:lang w:val="en-US"/>
+        </w:rPr>
+      </w:pPr>
+    </w:p>
+    <w:p>
+      <w:pPr>
+        <w:spacing w:before="120" w:after="120"/>
+        <w:rPr>
+          <w:rFonts w:ascii="Times New Roman" w:hAnsi="Times New Roman" w:cs="Times New Roman"/>
+          <w:sz w:val="26"/>
+          <w:szCs w:val="26"/>
+          <w:lang w:val="en-US"/>
+        </w:rPr>
+      </w:pPr>
     </w:p>
     <w:p>
       <w:pPr>
@@ -11206,11 +11365,527 @@
           <w:u w:val="single"/>
           <w:lang w:val="en-US"/>
         </w:rPr>
-        <w:t xml:space="preserve"> repositor</w:t>
-      </w:r>
-      <w:bookmarkStart w:id="0" w:name="_GoBack"/>
-      <w:bookmarkEnd w:id="0"/>
-      <w:r>
+        <w:t xml:space="preserve"> repository:</w:t>
+      </w:r>
+    </w:p>
+    <w:p>
+      <w:pPr>
+        <w:spacing w:before="120" w:after="120"/>
+        <w:ind w:firstLine="360"/>
+        <w:rPr>
+          <w:rFonts w:ascii="Times New Roman" w:hAnsi="Times New Roman" w:cs="Times New Roman"/>
+          <w:sz w:val="26"/>
+          <w:szCs w:val="26"/>
+          <w:lang w:val="en-US"/>
+        </w:rPr>
+      </w:pPr>
+      <w:r>
+        <w:rPr>
+          <w:rFonts w:ascii="Times New Roman" w:hAnsi="Times New Roman" w:cs="Times New Roman"/>
+          <w:sz w:val="26"/>
+          <w:szCs w:val="26"/>
+          <w:lang w:val="en-US"/>
+        </w:rPr>
+        <w:t>Now</w:t>
+      </w:r>
+      <w:r>
+        <w:rPr>
+          <w:rFonts w:ascii="Times New Roman" w:hAnsi="Times New Roman" w:cs="Times New Roman"/>
+          <w:sz w:val="26"/>
+          <w:szCs w:val="26"/>
+          <w:lang w:val="en-US"/>
+        </w:rPr>
+        <w:t xml:space="preserve"> we </w:t>
+      </w:r>
+      <w:r>
+        <w:rPr>
+          <w:rFonts w:ascii="Times New Roman" w:hAnsi="Times New Roman" w:cs="Times New Roman"/>
+          <w:sz w:val="26"/>
+          <w:szCs w:val="26"/>
+          <w:lang w:val="en-US"/>
+        </w:rPr>
+        <w:t xml:space="preserve">link </w:t>
+      </w:r>
+      <w:proofErr w:type="spellStart"/>
+      <w:r>
+        <w:rPr>
+          <w:rFonts w:ascii="Times New Roman" w:hAnsi="Times New Roman" w:cs="Times New Roman"/>
+          <w:sz w:val="26"/>
+          <w:szCs w:val="26"/>
+          <w:lang w:val="en-US"/>
+        </w:rPr>
+        <w:t>git</w:t>
+      </w:r>
+      <w:proofErr w:type="spellEnd"/>
+      <w:r>
+        <w:rPr>
+          <w:rFonts w:ascii="Times New Roman" w:hAnsi="Times New Roman" w:cs="Times New Roman"/>
+          <w:sz w:val="26"/>
+          <w:szCs w:val="26"/>
+          <w:lang w:val="en-US"/>
+        </w:rPr>
+        <w:t xml:space="preserve"> on PC</w:t>
+      </w:r>
+      <w:r>
+        <w:rPr>
+          <w:rFonts w:ascii="Times New Roman" w:hAnsi="Times New Roman" w:cs="Times New Roman"/>
+          <w:sz w:val="26"/>
+          <w:szCs w:val="26"/>
+          <w:lang w:val="en-US"/>
+        </w:rPr>
+        <w:t xml:space="preserve"> </w:t>
+      </w:r>
+      <w:r>
+        <w:rPr>
+          <w:rFonts w:ascii="Times New Roman" w:hAnsi="Times New Roman" w:cs="Times New Roman"/>
+          <w:sz w:val="26"/>
+          <w:szCs w:val="26"/>
+          <w:lang w:val="en-US"/>
+        </w:rPr>
+        <w:t>a</w:t>
+      </w:r>
+      <w:r>
+        <w:rPr>
+          <w:rFonts w:ascii="Times New Roman" w:hAnsi="Times New Roman" w:cs="Times New Roman"/>
+          <w:sz w:val="26"/>
+          <w:szCs w:val="26"/>
+          <w:lang w:val="en-US"/>
+        </w:rPr>
+        <w:t xml:space="preserve">nd </w:t>
+      </w:r>
+      <w:proofErr w:type="spellStart"/>
+      <w:r>
+        <w:rPr>
+          <w:rFonts w:ascii="Times New Roman" w:hAnsi="Times New Roman" w:cs="Times New Roman"/>
+          <w:sz w:val="26"/>
+          <w:szCs w:val="26"/>
+          <w:lang w:val="en-US"/>
+        </w:rPr>
+        <w:t>git</w:t>
+      </w:r>
+      <w:proofErr w:type="spellEnd"/>
+      <w:r>
+        <w:rPr>
+          <w:rFonts w:ascii="Times New Roman" w:hAnsi="Times New Roman" w:cs="Times New Roman"/>
+          <w:sz w:val="26"/>
+          <w:szCs w:val="26"/>
+          <w:lang w:val="en-US"/>
+        </w:rPr>
+        <w:t xml:space="preserve"> repository on </w:t>
+      </w:r>
+      <w:proofErr w:type="spellStart"/>
+      <w:r>
+        <w:rPr>
+          <w:rFonts w:ascii="Times New Roman" w:hAnsi="Times New Roman" w:cs="Times New Roman"/>
+          <w:sz w:val="26"/>
+          <w:szCs w:val="26"/>
+          <w:lang w:val="en-US"/>
+        </w:rPr>
+        <w:t>git</w:t>
+      </w:r>
+      <w:proofErr w:type="spellEnd"/>
+      <w:r>
+        <w:rPr>
+          <w:rFonts w:ascii="Times New Roman" w:hAnsi="Times New Roman" w:cs="Times New Roman"/>
+          <w:sz w:val="26"/>
+          <w:szCs w:val="26"/>
+          <w:lang w:val="en-US"/>
+        </w:rPr>
+        <w:t xml:space="preserve"> hub using</w:t>
+      </w:r>
+      <w:r>
+        <w:rPr>
+          <w:rFonts w:ascii="Times New Roman" w:hAnsi="Times New Roman" w:cs="Times New Roman"/>
+          <w:sz w:val="26"/>
+          <w:szCs w:val="26"/>
+          <w:lang w:val="en-US"/>
+        </w:rPr>
+        <w:t xml:space="preserve"> </w:t>
+      </w:r>
+      <w:proofErr w:type="spellStart"/>
+      <w:r>
+        <w:rPr>
+          <w:rFonts w:ascii="Times New Roman" w:hAnsi="Times New Roman" w:cs="Times New Roman"/>
+          <w:sz w:val="26"/>
+          <w:szCs w:val="26"/>
+          <w:lang w:val="en-US"/>
+        </w:rPr>
+        <w:t>git</w:t>
+      </w:r>
+      <w:proofErr w:type="spellEnd"/>
+      <w:r>
+        <w:rPr>
+          <w:rFonts w:ascii="Times New Roman" w:hAnsi="Times New Roman" w:cs="Times New Roman"/>
+          <w:sz w:val="26"/>
+          <w:szCs w:val="26"/>
+          <w:lang w:val="en-US"/>
+        </w:rPr>
+        <w:t xml:space="preserve"> bash. Then we use </w:t>
+      </w:r>
+      <w:proofErr w:type="spellStart"/>
+      <w:r>
+        <w:rPr>
+          <w:rFonts w:ascii="Times New Roman" w:hAnsi="Times New Roman" w:cs="Times New Roman"/>
+          <w:sz w:val="26"/>
+          <w:szCs w:val="26"/>
+          <w:lang w:val="en-US"/>
+        </w:rPr>
+        <w:t>git</w:t>
+      </w:r>
+      <w:proofErr w:type="spellEnd"/>
+      <w:r>
+        <w:rPr>
+          <w:rFonts w:ascii="Times New Roman" w:hAnsi="Times New Roman" w:cs="Times New Roman"/>
+          <w:sz w:val="26"/>
+          <w:szCs w:val="26"/>
+          <w:lang w:val="en-US"/>
+        </w:rPr>
+        <w:t xml:space="preserve"> commit and </w:t>
+      </w:r>
+      <w:proofErr w:type="spellStart"/>
+      <w:r>
+        <w:rPr>
+          <w:rFonts w:ascii="Times New Roman" w:hAnsi="Times New Roman" w:cs="Times New Roman"/>
+          <w:sz w:val="26"/>
+          <w:szCs w:val="26"/>
+          <w:lang w:val="en-US"/>
+        </w:rPr>
+        <w:t>git</w:t>
+      </w:r>
+      <w:proofErr w:type="spellEnd"/>
+      <w:r>
+        <w:rPr>
+          <w:rFonts w:ascii="Times New Roman" w:hAnsi="Times New Roman" w:cs="Times New Roman"/>
+          <w:sz w:val="26"/>
+          <w:szCs w:val="26"/>
+          <w:lang w:val="en-US"/>
+        </w:rPr>
+        <w:t xml:space="preserve"> push commands</w:t>
+      </w:r>
+      <w:r>
+        <w:rPr>
+          <w:rFonts w:ascii="Times New Roman" w:hAnsi="Times New Roman" w:cs="Times New Roman"/>
+          <w:sz w:val="26"/>
+          <w:szCs w:val="26"/>
+          <w:lang w:val="en-US"/>
+        </w:rPr>
+        <w:t xml:space="preserve"> to upload to repository and gi</w:t>
+      </w:r>
+      <w:r>
+        <w:rPr>
+          <w:rFonts w:ascii="Times New Roman" w:hAnsi="Times New Roman" w:cs="Times New Roman"/>
+          <w:sz w:val="26"/>
+          <w:szCs w:val="26"/>
+          <w:lang w:val="en-US"/>
+        </w:rPr>
+        <w:t>ve</w:t>
+      </w:r>
+      <w:r>
+        <w:rPr>
+          <w:rFonts w:ascii="Times New Roman" w:hAnsi="Times New Roman" w:cs="Times New Roman"/>
+          <w:sz w:val="26"/>
+          <w:szCs w:val="26"/>
+          <w:lang w:val="en-US"/>
+        </w:rPr>
+        <w:t xml:space="preserve"> a</w:t>
+      </w:r>
+      <w:r>
+        <w:rPr>
+          <w:rFonts w:ascii="Times New Roman" w:hAnsi="Times New Roman" w:cs="Times New Roman"/>
+          <w:sz w:val="26"/>
+          <w:szCs w:val="26"/>
+          <w:lang w:val="en-US"/>
+        </w:rPr>
+        <w:t xml:space="preserve"> commit message.</w:t>
+      </w:r>
+    </w:p>
+    <w:p>
+      <w:pPr>
+        <w:spacing w:before="120" w:after="120"/>
+        <w:rPr>
+          <w:rFonts w:ascii="Times New Roman" w:hAnsi="Times New Roman" w:cs="Times New Roman"/>
+          <w:sz w:val="26"/>
+          <w:szCs w:val="26"/>
+          <w:lang w:val="en-US"/>
+        </w:rPr>
+      </w:pPr>
+    </w:p>
+    <w:p>
+      <w:pPr>
+        <w:spacing w:after="0"/>
+        <w:rPr>
+          <w:rFonts w:ascii="Times New Roman" w:hAnsi="Times New Roman" w:cs="Times New Roman"/>
+          <w:b/>
+          <w:color w:val="ED7D31" w:themeColor="accent2"/>
+          <w:sz w:val="26"/>
+          <w:szCs w:val="26"/>
+          <w:lang w:val="en-US"/>
+        </w:rPr>
+      </w:pPr>
+      <w:r>
+        <w:rPr>
+          <w:rFonts w:ascii="Times New Roman" w:hAnsi="Times New Roman" w:cs="Times New Roman"/>
+          <w:b/>
+          <w:noProof/>
+          <w:color w:val="ED7D31" w:themeColor="accent2"/>
+          <w:sz w:val="26"/>
+          <w:szCs w:val="26"/>
+          <w:lang w:eastAsia="en-IN"/>
+        </w:rPr>
+        <w:drawing>
+          <wp:inline distT="0" distB="0" distL="0" distR="0">
+            <wp:extent cx="6645910" cy="1399640"/>
+            <wp:effectExtent l="0" t="0" r="2540" b="0"/>
+            <wp:docPr id="10" name="Picture 10" descr="C:\Users\HD\Pictures\GitBashCommit_part1.JPG"/>
+            <wp:cNvGraphicFramePr>
+              <a:graphicFrameLocks xmlns:a="http://schemas.openxmlformats.org/drawingml/2006/main" noChangeAspect="1"/>
+            </wp:cNvGraphicFramePr>
+            <a:graphic xmlns:a="http://schemas.openxmlformats.org/drawingml/2006/main">
+              <a:graphicData uri="http://schemas.openxmlformats.org/drawingml/2006/picture">
+                <pic:pic xmlns:pic="http://schemas.openxmlformats.org/drawingml/2006/picture">
+                  <pic:nvPicPr>
+                    <pic:cNvPr id="0" name="Picture 1" descr="C:\Users\HD\Pictures\GitBashCommit_part1.JPG"/>
+                    <pic:cNvPicPr>
+                      <a:picLocks noChangeAspect="1" noChangeArrowheads="1"/>
+                    </pic:cNvPicPr>
+                  </pic:nvPicPr>
+                  <pic:blipFill>
+                    <a:blip r:embed="rId23">
+                      <a:extLst>
+                        <a:ext uri="{28A0092B-C50C-407E-A947-70E740481C1C}">
+                          <a14:useLocalDpi xmlns:a14="http://schemas.microsoft.com/office/drawing/2010/main" val="0"/>
+                        </a:ext>
+                      </a:extLst>
+                    </a:blip>
+                    <a:srcRect/>
+                    <a:stretch>
+                      <a:fillRect/>
+                    </a:stretch>
+                  </pic:blipFill>
+                  <pic:spPr bwMode="auto">
+                    <a:xfrm>
+                      <a:off x="0" y="0"/>
+                      <a:ext cx="6645910" cy="1399640"/>
+                    </a:xfrm>
+                    <a:prstGeom prst="rect">
+                      <a:avLst/>
+                    </a:prstGeom>
+                    <a:noFill/>
+                    <a:ln>
+                      <a:noFill/>
+                    </a:ln>
+                  </pic:spPr>
+                </pic:pic>
+              </a:graphicData>
+            </a:graphic>
+          </wp:inline>
+        </w:drawing>
+      </w:r>
+      <w:r>
+        <w:rPr>
+          <w:rFonts w:ascii="Times New Roman" w:hAnsi="Times New Roman" w:cs="Times New Roman"/>
+          <w:b/>
+          <w:noProof/>
+          <w:color w:val="ED7D31" w:themeColor="accent2"/>
+          <w:sz w:val="26"/>
+          <w:szCs w:val="26"/>
+          <w:lang w:eastAsia="en-IN"/>
+        </w:rPr>
+        <w:drawing>
+          <wp:inline distT="0" distB="0" distL="0" distR="0">
+            <wp:extent cx="6629400" cy="5524500"/>
+            <wp:effectExtent l="0" t="0" r="0" b="0"/>
+            <wp:docPr id="24" name="Picture 24" descr="C:\Users\HD\Pictures\GitBashCommit_part2.JPG"/>
+            <wp:cNvGraphicFramePr>
+              <a:graphicFrameLocks xmlns:a="http://schemas.openxmlformats.org/drawingml/2006/main" noChangeAspect="1"/>
+            </wp:cNvGraphicFramePr>
+            <a:graphic xmlns:a="http://schemas.openxmlformats.org/drawingml/2006/main">
+              <a:graphicData uri="http://schemas.openxmlformats.org/drawingml/2006/picture">
+                <pic:pic xmlns:pic="http://schemas.openxmlformats.org/drawingml/2006/picture">
+                  <pic:nvPicPr>
+                    <pic:cNvPr id="0" name="Picture 2" descr="C:\Users\HD\Pictures\GitBashCommit_part2.JPG"/>
+                    <pic:cNvPicPr>
+                      <a:picLocks noChangeAspect="1" noChangeArrowheads="1"/>
+                    </pic:cNvPicPr>
+                  </pic:nvPicPr>
+                  <pic:blipFill>
+                    <a:blip r:embed="rId24">
+                      <a:extLst>
+                        <a:ext uri="{28A0092B-C50C-407E-A947-70E740481C1C}">
+                          <a14:useLocalDpi xmlns:a14="http://schemas.microsoft.com/office/drawing/2010/main" val="0"/>
+                        </a:ext>
+                      </a:extLst>
+                    </a:blip>
+                    <a:srcRect/>
+                    <a:stretch>
+                      <a:fillRect/>
+                    </a:stretch>
+                  </pic:blipFill>
+                  <pic:spPr bwMode="auto">
+                    <a:xfrm>
+                      <a:off x="0" y="0"/>
+                      <a:ext cx="6629400" cy="5524500"/>
+                    </a:xfrm>
+                    <a:prstGeom prst="rect">
+                      <a:avLst/>
+                    </a:prstGeom>
+                    <a:noFill/>
+                    <a:ln>
+                      <a:noFill/>
+                    </a:ln>
+                  </pic:spPr>
+                </pic:pic>
+              </a:graphicData>
+            </a:graphic>
+          </wp:inline>
+        </w:drawing>
+      </w:r>
+    </w:p>
+    <w:p>
+      <w:pPr>
+        <w:spacing w:before="120" w:after="120"/>
+        <w:rPr>
+          <w:rFonts w:ascii="Times New Roman" w:hAnsi="Times New Roman" w:cs="Times New Roman"/>
+          <w:b/>
+          <w:noProof/>
+          <w:color w:val="ED7D31" w:themeColor="accent2"/>
+          <w:sz w:val="26"/>
+          <w:szCs w:val="26"/>
+          <w:lang w:eastAsia="en-IN"/>
+        </w:rPr>
+      </w:pPr>
+    </w:p>
+    <w:p>
+      <w:pPr>
+        <w:spacing w:before="120" w:after="120"/>
+        <w:rPr>
+          <w:rFonts w:ascii="Times New Roman" w:hAnsi="Times New Roman" w:cs="Times New Roman"/>
+          <w:b/>
+          <w:noProof/>
+          <w:color w:val="ED7D31" w:themeColor="accent2"/>
+          <w:sz w:val="26"/>
+          <w:szCs w:val="26"/>
+          <w:lang w:eastAsia="en-IN"/>
+        </w:rPr>
+      </w:pPr>
+    </w:p>
+    <w:p>
+      <w:pPr>
+        <w:spacing w:before="120" w:after="120"/>
+        <w:rPr>
+          <w:rFonts w:ascii="Times New Roman" w:hAnsi="Times New Roman" w:cs="Times New Roman"/>
+          <w:b/>
+          <w:noProof/>
+          <w:color w:val="ED7D31" w:themeColor="accent2"/>
+          <w:sz w:val="26"/>
+          <w:szCs w:val="26"/>
+          <w:lang w:eastAsia="en-IN"/>
+        </w:rPr>
+      </w:pPr>
+    </w:p>
+    <w:p>
+      <w:pPr>
+        <w:spacing w:before="120" w:after="120"/>
+        <w:rPr>
+          <w:rFonts w:ascii="Times New Roman" w:hAnsi="Times New Roman" w:cs="Times New Roman"/>
+          <w:b/>
+          <w:noProof/>
+          <w:color w:val="ED7D31" w:themeColor="accent2"/>
+          <w:sz w:val="26"/>
+          <w:szCs w:val="26"/>
+          <w:lang w:eastAsia="en-IN"/>
+        </w:rPr>
+      </w:pPr>
+    </w:p>
+    <w:p>
+      <w:pPr>
+        <w:spacing w:before="120" w:after="120"/>
+        <w:rPr>
+          <w:rFonts w:ascii="Times New Roman" w:hAnsi="Times New Roman" w:cs="Times New Roman"/>
+          <w:b/>
+          <w:noProof/>
+          <w:color w:val="ED7D31" w:themeColor="accent2"/>
+          <w:sz w:val="26"/>
+          <w:szCs w:val="26"/>
+          <w:lang w:eastAsia="en-IN"/>
+        </w:rPr>
+      </w:pPr>
+    </w:p>
+    <w:p>
+      <w:pPr>
+        <w:spacing w:before="120" w:after="120"/>
+        <w:rPr>
+          <w:rFonts w:ascii="Times New Roman" w:hAnsi="Times New Roman" w:cs="Times New Roman"/>
+          <w:b/>
+          <w:color w:val="ED7D31" w:themeColor="accent2"/>
+          <w:sz w:val="26"/>
+          <w:szCs w:val="26"/>
+          <w:lang w:val="en-US"/>
+        </w:rPr>
+      </w:pPr>
+      <w:r>
+        <w:rPr>
+          <w:rFonts w:ascii="Times New Roman" w:hAnsi="Times New Roman" w:cs="Times New Roman"/>
+          <w:b/>
+          <w:noProof/>
+          <w:color w:val="ED7D31" w:themeColor="accent2"/>
+          <w:sz w:val="26"/>
+          <w:szCs w:val="26"/>
+          <w:lang w:eastAsia="en-IN"/>
+        </w:rPr>
+        <w:drawing>
+          <wp:inline distT="0" distB="0" distL="0" distR="0">
+            <wp:extent cx="6645910" cy="4079949"/>
+            <wp:effectExtent l="0" t="0" r="2540" b="0"/>
+            <wp:docPr id="27" name="Picture 27" descr="C:\Users\HD\Pictures\GitHub screenshot.JPG"/>
+            <wp:cNvGraphicFramePr>
+              <a:graphicFrameLocks xmlns:a="http://schemas.openxmlformats.org/drawingml/2006/main" noChangeAspect="1"/>
+            </wp:cNvGraphicFramePr>
+            <a:graphic xmlns:a="http://schemas.openxmlformats.org/drawingml/2006/main">
+              <a:graphicData uri="http://schemas.openxmlformats.org/drawingml/2006/picture">
+                <pic:pic xmlns:pic="http://schemas.openxmlformats.org/drawingml/2006/picture">
+                  <pic:nvPicPr>
+                    <pic:cNvPr id="0" name="Picture 3" descr="C:\Users\HD\Pictures\GitHub screenshot.JPG"/>
+                    <pic:cNvPicPr>
+                      <a:picLocks noChangeAspect="1" noChangeArrowheads="1"/>
+                    </pic:cNvPicPr>
+                  </pic:nvPicPr>
+                  <pic:blipFill>
+                    <a:blip r:embed="rId25">
+                      <a:extLst>
+                        <a:ext uri="{28A0092B-C50C-407E-A947-70E740481C1C}">
+                          <a14:useLocalDpi xmlns:a14="http://schemas.microsoft.com/office/drawing/2010/main" val="0"/>
+                        </a:ext>
+                      </a:extLst>
+                    </a:blip>
+                    <a:srcRect/>
+                    <a:stretch>
+                      <a:fillRect/>
+                    </a:stretch>
+                  </pic:blipFill>
+                  <pic:spPr bwMode="auto">
+                    <a:xfrm>
+                      <a:off x="0" y="0"/>
+                      <a:ext cx="6645910" cy="4079949"/>
+                    </a:xfrm>
+                    <a:prstGeom prst="rect">
+                      <a:avLst/>
+                    </a:prstGeom>
+                    <a:noFill/>
+                    <a:ln>
+                      <a:noFill/>
+                    </a:ln>
+                  </pic:spPr>
+                </pic:pic>
+              </a:graphicData>
+            </a:graphic>
+          </wp:inline>
+        </w:drawing>
+      </w:r>
+    </w:p>
+    <w:p>
+      <w:pPr>
+        <w:pStyle w:val="ListParagraph"/>
         <w:rPr>
           <w:rFonts w:ascii="Times New Roman" w:hAnsi="Times New Roman" w:cs="Times New Roman"/>
           <w:sz w:val="28"/>
@@ -11218,164 +11893,7 @@
           <w:u w:val="single"/>
           <w:lang w:val="en-US"/>
         </w:rPr>
-        <w:t>y:</w:t>
-      </w:r>
-    </w:p>
-    <w:p>
-      <w:pPr>
-        <w:spacing w:before="120" w:after="120"/>
-        <w:rPr>
-          <w:rFonts w:ascii="Times New Roman" w:hAnsi="Times New Roman" w:cs="Times New Roman"/>
-          <w:b/>
-          <w:color w:val="ED7D31" w:themeColor="accent2"/>
-          <w:sz w:val="26"/>
-          <w:szCs w:val="26"/>
-          <w:lang w:val="en-US"/>
-        </w:rPr>
-      </w:pPr>
-      <w:r>
-        <w:rPr>
-          <w:rFonts w:ascii="Times New Roman" w:hAnsi="Times New Roman" w:cs="Times New Roman"/>
-          <w:sz w:val="26"/>
-          <w:szCs w:val="26"/>
-          <w:lang w:val="en-US"/>
-        </w:rPr>
-        <w:t>Now</w:t>
-      </w:r>
-      <w:r>
-        <w:rPr>
-          <w:rFonts w:ascii="Times New Roman" w:hAnsi="Times New Roman" w:cs="Times New Roman"/>
-          <w:sz w:val="26"/>
-          <w:szCs w:val="26"/>
-          <w:lang w:val="en-US"/>
-        </w:rPr>
-        <w:t xml:space="preserve"> we </w:t>
-      </w:r>
-      <w:r>
-        <w:rPr>
-          <w:rFonts w:ascii="Times New Roman" w:hAnsi="Times New Roman" w:cs="Times New Roman"/>
-          <w:sz w:val="26"/>
-          <w:szCs w:val="26"/>
-          <w:lang w:val="en-US"/>
-        </w:rPr>
-        <w:t xml:space="preserve">link </w:t>
-      </w:r>
-      <w:proofErr w:type="spellStart"/>
-      <w:r>
-        <w:rPr>
-          <w:rFonts w:ascii="Times New Roman" w:hAnsi="Times New Roman" w:cs="Times New Roman"/>
-          <w:sz w:val="26"/>
-          <w:szCs w:val="26"/>
-          <w:lang w:val="en-US"/>
-        </w:rPr>
-        <w:t>git</w:t>
-      </w:r>
-      <w:proofErr w:type="spellEnd"/>
-      <w:r>
-        <w:rPr>
-          <w:rFonts w:ascii="Times New Roman" w:hAnsi="Times New Roman" w:cs="Times New Roman"/>
-          <w:sz w:val="26"/>
-          <w:szCs w:val="26"/>
-          <w:lang w:val="en-US"/>
-        </w:rPr>
-        <w:t xml:space="preserve"> on PC</w:t>
-      </w:r>
-      <w:r>
-        <w:rPr>
-          <w:rFonts w:ascii="Times New Roman" w:hAnsi="Times New Roman" w:cs="Times New Roman"/>
-          <w:sz w:val="26"/>
-          <w:szCs w:val="26"/>
-          <w:lang w:val="en-US"/>
-        </w:rPr>
-        <w:t xml:space="preserve"> </w:t>
-      </w:r>
-      <w:r>
-        <w:rPr>
-          <w:rFonts w:ascii="Times New Roman" w:hAnsi="Times New Roman" w:cs="Times New Roman"/>
-          <w:sz w:val="26"/>
-          <w:szCs w:val="26"/>
-          <w:lang w:val="en-US"/>
-        </w:rPr>
-        <w:t>a</w:t>
-      </w:r>
-      <w:r>
-        <w:rPr>
-          <w:rFonts w:ascii="Times New Roman" w:hAnsi="Times New Roman" w:cs="Times New Roman"/>
-          <w:sz w:val="26"/>
-          <w:szCs w:val="26"/>
-          <w:lang w:val="en-US"/>
-        </w:rPr>
-        <w:t xml:space="preserve">nd </w:t>
-      </w:r>
-      <w:proofErr w:type="spellStart"/>
-      <w:r>
-        <w:rPr>
-          <w:rFonts w:ascii="Times New Roman" w:hAnsi="Times New Roman" w:cs="Times New Roman"/>
-          <w:sz w:val="26"/>
-          <w:szCs w:val="26"/>
-          <w:lang w:val="en-US"/>
-        </w:rPr>
-        <w:t>git</w:t>
-      </w:r>
-      <w:proofErr w:type="spellEnd"/>
-      <w:r>
-        <w:rPr>
-          <w:rFonts w:ascii="Times New Roman" w:hAnsi="Times New Roman" w:cs="Times New Roman"/>
-          <w:sz w:val="26"/>
-          <w:szCs w:val="26"/>
-          <w:lang w:val="en-US"/>
-        </w:rPr>
-        <w:t xml:space="preserve"> repository on </w:t>
-      </w:r>
-      <w:proofErr w:type="spellStart"/>
-      <w:r>
-        <w:rPr>
-          <w:rFonts w:ascii="Times New Roman" w:hAnsi="Times New Roman" w:cs="Times New Roman"/>
-          <w:sz w:val="26"/>
-          <w:szCs w:val="26"/>
-          <w:lang w:val="en-US"/>
-        </w:rPr>
-        <w:t>git</w:t>
-      </w:r>
-      <w:proofErr w:type="spellEnd"/>
-      <w:r>
-        <w:rPr>
-          <w:rFonts w:ascii="Times New Roman" w:hAnsi="Times New Roman" w:cs="Times New Roman"/>
-          <w:sz w:val="26"/>
-          <w:szCs w:val="26"/>
-          <w:lang w:val="en-US"/>
-        </w:rPr>
-        <w:t xml:space="preserve"> hub using</w:t>
-      </w:r>
-      <w:r>
-        <w:rPr>
-          <w:rFonts w:ascii="Times New Roman" w:hAnsi="Times New Roman" w:cs="Times New Roman"/>
-          <w:sz w:val="26"/>
-          <w:szCs w:val="26"/>
-          <w:lang w:val="en-US"/>
-        </w:rPr>
-        <w:t xml:space="preserve"> </w:t>
-      </w:r>
-      <w:proofErr w:type="spellStart"/>
-      <w:r>
-        <w:rPr>
-          <w:rFonts w:ascii="Times New Roman" w:hAnsi="Times New Roman" w:cs="Times New Roman"/>
-          <w:sz w:val="26"/>
-          <w:szCs w:val="26"/>
-          <w:lang w:val="en-US"/>
-        </w:rPr>
-        <w:t>git</w:t>
-      </w:r>
-      <w:proofErr w:type="spellEnd"/>
-      <w:r>
-        <w:rPr>
-          <w:rFonts w:ascii="Times New Roman" w:hAnsi="Times New Roman" w:cs="Times New Roman"/>
-          <w:sz w:val="26"/>
-          <w:szCs w:val="26"/>
-          <w:lang w:val="en-US"/>
-        </w:rPr>
-        <w:t xml:space="preserve"> bash. Then we use </w:t>
-      </w:r>
+      </w:pPr>
     </w:p>
     <w:p>
       <w:pPr>
@@ -11388,6 +11906,187 @@
           <w:lang w:val="en-US"/>
         </w:rPr>
       </w:pPr>
+    </w:p>
+    <w:p>
+      <w:pPr>
+        <w:pStyle w:val="ListParagraph"/>
+        <w:rPr>
+          <w:rFonts w:ascii="Times New Roman" w:hAnsi="Times New Roman" w:cs="Times New Roman"/>
+          <w:sz w:val="28"/>
+          <w:szCs w:val="28"/>
+          <w:u w:val="single"/>
+          <w:lang w:val="en-US"/>
+        </w:rPr>
+      </w:pPr>
+    </w:p>
+    <w:p>
+      <w:pPr>
+        <w:pStyle w:val="ListParagraph"/>
+        <w:rPr>
+          <w:rFonts w:ascii="Times New Roman" w:hAnsi="Times New Roman" w:cs="Times New Roman"/>
+          <w:sz w:val="28"/>
+          <w:szCs w:val="28"/>
+          <w:u w:val="single"/>
+          <w:lang w:val="en-US"/>
+        </w:rPr>
+      </w:pPr>
+    </w:p>
+    <w:p>
+      <w:pPr>
+        <w:pStyle w:val="ListParagraph"/>
+        <w:rPr>
+          <w:rFonts w:ascii="Times New Roman" w:hAnsi="Times New Roman" w:cs="Times New Roman"/>
+          <w:sz w:val="28"/>
+          <w:szCs w:val="28"/>
+          <w:u w:val="single"/>
+          <w:lang w:val="en-US"/>
+        </w:rPr>
+      </w:pPr>
+    </w:p>
+    <w:p>
+      <w:pPr>
+        <w:pStyle w:val="ListParagraph"/>
+        <w:rPr>
+          <w:rFonts w:ascii="Times New Roman" w:hAnsi="Times New Roman" w:cs="Times New Roman"/>
+          <w:sz w:val="28"/>
+          <w:szCs w:val="28"/>
+          <w:u w:val="single"/>
+          <w:lang w:val="en-US"/>
+        </w:rPr>
+      </w:pPr>
+    </w:p>
+    <w:p>
+      <w:pPr>
+        <w:pStyle w:val="ListParagraph"/>
+        <w:rPr>
+          <w:rFonts w:ascii="Times New Roman" w:hAnsi="Times New Roman" w:cs="Times New Roman"/>
+          <w:sz w:val="28"/>
+          <w:szCs w:val="28"/>
+          <w:u w:val="single"/>
+          <w:lang w:val="en-US"/>
+        </w:rPr>
+      </w:pPr>
+    </w:p>
+    <w:p>
+      <w:pPr>
+        <w:pStyle w:val="ListParagraph"/>
+        <w:rPr>
+          <w:rFonts w:ascii="Times New Roman" w:hAnsi="Times New Roman" w:cs="Times New Roman"/>
+          <w:sz w:val="28"/>
+          <w:szCs w:val="28"/>
+          <w:u w:val="single"/>
+          <w:lang w:val="en-US"/>
+        </w:rPr>
+      </w:pPr>
+    </w:p>
+    <w:p>
+      <w:pPr>
+        <w:pStyle w:val="ListParagraph"/>
+        <w:rPr>
+          <w:rFonts w:ascii="Times New Roman" w:hAnsi="Times New Roman" w:cs="Times New Roman"/>
+          <w:sz w:val="28"/>
+          <w:szCs w:val="28"/>
+          <w:u w:val="single"/>
+          <w:lang w:val="en-US"/>
+        </w:rPr>
+      </w:pPr>
+    </w:p>
+    <w:p>
+      <w:pPr>
+        <w:pStyle w:val="ListParagraph"/>
+        <w:rPr>
+          <w:rFonts w:ascii="Times New Roman" w:hAnsi="Times New Roman" w:cs="Times New Roman"/>
+          <w:sz w:val="28"/>
+          <w:szCs w:val="28"/>
+          <w:u w:val="single"/>
+          <w:lang w:val="en-US"/>
+        </w:rPr>
+      </w:pPr>
+    </w:p>
+    <w:p>
+      <w:pPr>
+        <w:pStyle w:val="ListParagraph"/>
+        <w:rPr>
+          <w:rFonts w:ascii="Times New Roman" w:hAnsi="Times New Roman" w:cs="Times New Roman"/>
+          <w:sz w:val="28"/>
+          <w:szCs w:val="28"/>
+          <w:u w:val="single"/>
+          <w:lang w:val="en-US"/>
+        </w:rPr>
+      </w:pPr>
+    </w:p>
+    <w:p>
+      <w:pPr>
+        <w:pStyle w:val="ListParagraph"/>
+        <w:rPr>
+          <w:rFonts w:ascii="Times New Roman" w:hAnsi="Times New Roman" w:cs="Times New Roman"/>
+          <w:sz w:val="28"/>
+          <w:szCs w:val="28"/>
+          <w:u w:val="single"/>
+          <w:lang w:val="en-US"/>
+        </w:rPr>
+      </w:pPr>
+    </w:p>
+    <w:p>
+      <w:pPr>
+        <w:pStyle w:val="ListParagraph"/>
+        <w:rPr>
+          <w:rFonts w:ascii="Times New Roman" w:hAnsi="Times New Roman" w:cs="Times New Roman"/>
+          <w:sz w:val="28"/>
+          <w:szCs w:val="28"/>
+          <w:u w:val="single"/>
+          <w:lang w:val="en-US"/>
+        </w:rPr>
+      </w:pPr>
+    </w:p>
+    <w:p>
+      <w:pPr>
+        <w:pStyle w:val="ListParagraph"/>
+        <w:rPr>
+          <w:rFonts w:ascii="Times New Roman" w:hAnsi="Times New Roman" w:cs="Times New Roman"/>
+          <w:sz w:val="28"/>
+          <w:szCs w:val="28"/>
+          <w:u w:val="single"/>
+          <w:lang w:val="en-US"/>
+        </w:rPr>
+      </w:pPr>
+    </w:p>
+    <w:p>
+      <w:pPr>
+        <w:pStyle w:val="ListParagraph"/>
+        <w:rPr>
+          <w:rFonts w:ascii="Times New Roman" w:hAnsi="Times New Roman" w:cs="Times New Roman"/>
+          <w:sz w:val="28"/>
+          <w:szCs w:val="28"/>
+          <w:u w:val="single"/>
+          <w:lang w:val="en-US"/>
+        </w:rPr>
+      </w:pPr>
+      <w:bookmarkStart w:id="0" w:name="_GoBack"/>
+      <w:bookmarkEnd w:id="0"/>
+    </w:p>
+    <w:p>
+      <w:pPr>
+        <w:pStyle w:val="ListParagraph"/>
+        <w:jc w:val="center"/>
+        <w:rPr>
+          <w:rFonts w:ascii="Times New Roman" w:hAnsi="Times New Roman" w:cs="Times New Roman"/>
+          <w:sz w:val="48"/>
+          <w:szCs w:val="48"/>
+          <w:u w:val="single"/>
+          <w:lang w:val="en-US"/>
+        </w:rPr>
+      </w:pPr>
+      <w:r>
+        <w:rPr>
+          <w:rFonts w:ascii="Times New Roman" w:hAnsi="Times New Roman" w:cs="Times New Roman"/>
+          <w:sz w:val="48"/>
+          <w:szCs w:val="48"/>
+          <w:u w:val="single"/>
+          <w:lang w:val="en-US"/>
+        </w:rPr>
+        <w:t>The end</w:t>
+      </w:r>
     </w:p>
     <w:sectPr>
       <w:type w:val="continuous"/>
@@ -11433,35 +12132,55 @@
       <w:spacing w:before="120"/>
       <w:jc w:val="center"/>
       <w:rPr>
-        <w:rFonts w:ascii="Segoe UI" w:hAnsi="Segoe UI" w:cs="Segoe UI"/>
+        <w:rFonts w:ascii="Times New Roman" w:hAnsi="Times New Roman" w:cs="Times New Roman"/>
         <w:color w:val="2F5496" w:themeColor="accent5" w:themeShade="BF"/>
-        <w:sz w:val="24"/>
-        <w:szCs w:val="24"/>
+        <w:sz w:val="32"/>
+        <w:szCs w:val="32"/>
         <w:lang w:val="en-US"/>
       </w:rPr>
     </w:pPr>
-    <w:proofErr w:type="spellStart"/>
     <w:r>
       <w:rPr>
-        <w:rFonts w:ascii="Segoe UI" w:hAnsi="Segoe UI" w:cs="Segoe UI"/>
+        <w:rFonts w:ascii="Times New Roman" w:hAnsi="Times New Roman" w:cs="Times New Roman"/>
         <w:color w:val="2F5496" w:themeColor="accent5" w:themeShade="BF"/>
-        <w:sz w:val="24"/>
-        <w:szCs w:val="24"/>
+        <w:sz w:val="32"/>
+        <w:szCs w:val="32"/>
         <w:lang w:val="en-US"/>
       </w:rPr>
-      <w:t>GITHub</w:t>
+      <w:t>Git</w:t>
     </w:r>
-    <w:proofErr w:type="spellEnd"/>
     <w:r>
       <w:rPr>
-        <w:rFonts w:ascii="Segoe UI" w:hAnsi="Segoe UI" w:cs="Segoe UI"/>
+        <w:rFonts w:ascii="Times New Roman" w:hAnsi="Times New Roman" w:cs="Times New Roman"/>
         <w:color w:val="2F5496" w:themeColor="accent5" w:themeShade="BF"/>
-        <w:sz w:val="24"/>
-        <w:szCs w:val="24"/>
+        <w:sz w:val="32"/>
+        <w:szCs w:val="32"/>
         <w:lang w:val="en-US"/>
       </w:rPr>
-      <w:t xml:space="preserve"> Repository:</w:t>
+      <w:t>Hub Repository:</w:t>
     </w:r>
+    <w:r>
+      <w:rPr>
+        <w:rFonts w:ascii="Times New Roman" w:hAnsi="Times New Roman" w:cs="Times New Roman"/>
+        <w:color w:val="2F5496" w:themeColor="accent5" w:themeShade="BF"/>
+        <w:sz w:val="32"/>
+        <w:szCs w:val="32"/>
+        <w:lang w:val="en-US"/>
+      </w:rPr>
+      <w:t xml:space="preserve"> </w:t>
+    </w:r>
+    <w:hyperlink r:id="rId1" w:history="1">
+      <w:r>
+        <w:rPr>
+          <w:rStyle w:val="Hyperlink"/>
+          <w:rFonts w:ascii="Times New Roman" w:hAnsi="Times New Roman" w:cs="Times New Roman"/>
+          <w:sz w:val="32"/>
+          <w:szCs w:val="32"/>
+          <w:lang w:val="en-US"/>
+        </w:rPr>
+        <w:t>https://github.com/dedhiah10/LockedMe.com/tree/master</w:t>
+      </w:r>
+    </w:hyperlink>
   </w:p>
 </w:ftr>
 </file>
@@ -11496,7 +12215,7 @@
   <w:p>
     <w:pPr>
       <w:pStyle w:val="Header"/>
-      <w:spacing w:after="120"/>
+      <w:spacing w:after="240"/>
       <w:jc w:val="center"/>
       <w:rPr>
         <w:rFonts w:ascii="Segoe UI" w:hAnsi="Segoe UI" w:cs="Segoe UI"/>
@@ -15643,6 +16362,17 @@
       </w:tblBorders>
     </w:tblPr>
   </w:style>
+  <w:style w:type="character" w:styleId="Hyperlink">
+    <w:name w:val="Hyperlink"/>
+    <w:basedOn w:val="DefaultParagraphFont"/>
+    <w:uiPriority w:val="99"/>
+    <w:unhideWhenUsed/>
+    <w:rsid w:val="005754C5"/>
+    <w:rPr>
+      <w:color w:val="0563C1" w:themeColor="hyperlink"/>
+      <w:u w:val="single"/>
+    </w:rPr>
+  </w:style>
 </w:styles>
 </file>
 
@@ -15912,7 +16642,7 @@
 </file>
 
 <file path=customXml/itemProps1.xml><?xml version="1.0" encoding="utf-8"?>
-<ds:datastoreItem xmlns:ds="http://schemas.openxmlformats.org/officeDocument/2006/customXml" ds:itemID="{4AA38867-0048-4C1E-948C-D4981A1EFEC4}">
+<ds:datastoreItem xmlns:ds="http://schemas.openxmlformats.org/officeDocument/2006/customXml" ds:itemID="{A2E28BBE-6DF2-4963-962D-DA3330BD0CC7}">
   <ds:schemaRefs>
     <ds:schemaRef ds:uri="http://schemas.openxmlformats.org/officeDocument/2006/bibliography"/>
   </ds:schemaRefs>

</xml_diff>